<commit_message>
alteração na paleta de cores do sistema
</commit_message>
<xml_diff>
--- a/Artigo/Artigo TCC - Rodrigo Rauber Freitas (revisão 1).docx
+++ b/Artigo/Artigo TCC - Rodrigo Rauber Freitas (revisão 1).docx
@@ -1764,15 +1764,39 @@
           <w:tab w:val="left" w:pos="1134"/>
         </w:tabs>
         <w:ind w:left="1134"/>
-      </w:pPr>
-      <w:r>
-        <w:rPr>
-          <w:b/>
-        </w:rPr>
-        <w:t xml:space="preserve">RF07 – </w:t>
-      </w:r>
-      <w:r>
-        <w:t>Usuários do tipo professor e administrador podem realizar a reserva de produtos químicos.</w:t>
+        <w:rPr>
+          <w:b/>
+        </w:rPr>
+      </w:pPr>
+      <w:r>
+        <w:rPr>
+          <w:b/>
+        </w:rPr>
+        <w:t>RF0</w:t>
+      </w:r>
+      <w:r>
+        <w:rPr>
+          <w:b/>
+        </w:rPr>
+        <w:t>7</w:t>
+      </w:r>
+      <w:r>
+        <w:rPr>
+          <w:b/>
+        </w:rPr>
+        <w:t xml:space="preserve"> – </w:t>
+      </w:r>
+      <w:r>
+        <w:t xml:space="preserve">O sistema deve permitir o </w:t>
+      </w:r>
+      <w:r>
+        <w:rPr>
+          <w:i/>
+        </w:rPr>
+        <w:t>logout</w:t>
+      </w:r>
+      <w:r>
+        <w:t xml:space="preserve"> de todos os tipos de usuários.</w:t>
       </w:r>
     </w:p>
     <w:p>
@@ -1786,27 +1810,47 @@
           <w:tab w:val="left" w:pos="1134"/>
         </w:tabs>
         <w:ind w:left="1134"/>
-        <w:rPr>
-          <w:b/>
-        </w:rPr>
-      </w:pPr>
-      <w:r>
-        <w:rPr>
-          <w:b/>
-        </w:rPr>
-        <w:t xml:space="preserve">RF08 – </w:t>
-      </w:r>
-      <w:r>
-        <w:t xml:space="preserve">O sistema deve permitir o </w:t>
-      </w:r>
-      <w:r>
-        <w:rPr>
-          <w:i/>
-        </w:rPr>
-        <w:t>logout</w:t>
-      </w:r>
-      <w:r>
-        <w:t xml:space="preserve"> de todos os tipos de usuários.</w:t>
+      </w:pPr>
+      <w:r>
+        <w:rPr>
+          <w:b/>
+        </w:rPr>
+        <w:t>RF0</w:t>
+      </w:r>
+      <w:r>
+        <w:rPr>
+          <w:b/>
+        </w:rPr>
+        <w:t>8</w:t>
+      </w:r>
+      <w:r>
+        <w:rPr>
+          <w:b/>
+        </w:rPr>
+        <w:t xml:space="preserve"> – </w:t>
+      </w:r>
+      <w:r>
+        <w:t xml:space="preserve">O sistema deve permitir </w:t>
+      </w:r>
+      <w:r>
+        <w:t>todos os usuários de visualizar o histórico de transações do sistema</w:t>
+      </w:r>
+      <w:r>
+        <w:t>.</w:t>
+      </w:r>
+    </w:p>
+    <w:p>
+      <w:r>
+        <w:tab/>
+      </w:r>
+      <w:r>
+        <w:t>Os requisitos não funcionais são funções onde o sistema os realiza por conta própri</w:t>
+      </w:r>
+      <w:r>
+        <w:t>a, como uma restrição. São eles</w:t>
+      </w:r>
+      <w:r>
+        <w:t>:</w:t>
       </w:r>
     </w:p>
     <w:p>
@@ -1825,24 +1869,10 @@
         <w:rPr>
           <w:b/>
         </w:rPr>
-        <w:t xml:space="preserve">RF09 – </w:t>
-      </w:r>
-      <w:r>
-        <w:t>O sistema deve permitir o envio de denúncias.</w:t>
-      </w:r>
-    </w:p>
-    <w:p>
-      <w:r>
-        <w:tab/>
-      </w:r>
-      <w:r>
-        <w:t>Os requisitos não funcionais são funções onde o sistema os realiza por conta própri</w:t>
-      </w:r>
-      <w:r>
-        <w:t>a, como uma restrição. São eles</w:t>
-      </w:r>
-      <w:r>
-        <w:t>:</w:t>
+        <w:t xml:space="preserve">RNF01 – </w:t>
+      </w:r>
+      <w:r>
+        <w:t>O sistema deve bloquear pessoas não cadastradas de visualizar informações de produtos químicos ou de usuários cadastrados.</w:t>
       </w:r>
     </w:p>
     <w:p>
@@ -1861,10 +1891,10 @@
         <w:rPr>
           <w:b/>
         </w:rPr>
-        <w:t xml:space="preserve">RNF01 – </w:t>
-      </w:r>
-      <w:r>
-        <w:t>O sistema deve bloquear pessoas não cadastradas de visualizar informações de produtos químicos ou de usuários cadastrados.</w:t>
+        <w:t xml:space="preserve">RNF02 – </w:t>
+      </w:r>
+      <w:r>
+        <w:t>O sistema deve ser desenvolvido com tecnologias e padrões abertos.</w:t>
       </w:r>
     </w:p>
     <w:p>
@@ -1883,10 +1913,25 @@
         <w:rPr>
           <w:b/>
         </w:rPr>
-        <w:t xml:space="preserve">RNF02 – </w:t>
-      </w:r>
-      <w:r>
-        <w:t>O sistema deve ser desenvolvido com tecnologias e padrões abertos.</w:t>
+        <w:t xml:space="preserve">RNF03 – </w:t>
+      </w:r>
+      <w:r>
+        <w:t xml:space="preserve">O </w:t>
+      </w:r>
+      <w:r>
+        <w:t>s</w:t>
+      </w:r>
+      <w:r>
+        <w:t xml:space="preserve">istema deve ser responsivo, ou seja, o layout deve se adaptar a qualquer dispositivo (ex. </w:t>
+      </w:r>
+      <w:r>
+        <w:rPr>
+          <w:i/>
+        </w:rPr>
+        <w:t>smartphones</w:t>
+      </w:r>
+      <w:r>
+        <w:t>).</w:t>
       </w:r>
     </w:p>
     <w:p>
@@ -1905,19 +1950,32 @@
         <w:rPr>
           <w:b/>
         </w:rPr>
-        <w:t xml:space="preserve">RNF03 – </w:t>
-      </w:r>
-      <w:r>
-        <w:t xml:space="preserve">O Sistema deve ser responsivo, ou seja, o layout deve se adaptar a qualquer dispositivo (ex. </w:t>
-      </w:r>
-      <w:r>
-        <w:rPr>
-          <w:i/>
-        </w:rPr>
-        <w:t>smartphones</w:t>
-      </w:r>
-      <w:r>
-        <w:t>).</w:t>
+        <w:t>RNF04 –</w:t>
+      </w:r>
+      <w:r>
+        <w:t xml:space="preserve"> O sistema deve bloquear usuários do tipo aluno de acessar a opção de cadastrar ou editar os produtos químicos.</w:t>
+      </w:r>
+    </w:p>
+    <w:p>
+      <w:pPr>
+        <w:numPr>
+          <w:ilvl w:val="0"/>
+          <w:numId w:val="1"/>
+        </w:numPr>
+        <w:tabs>
+          <w:tab w:val="clear" w:pos="720"/>
+          <w:tab w:val="left" w:pos="1134"/>
+        </w:tabs>
+        <w:ind w:left="1134"/>
+      </w:pPr>
+      <w:r>
+        <w:rPr>
+          <w:b/>
+        </w:rPr>
+        <w:t>RNF05 –</w:t>
+      </w:r>
+      <w:r>
+        <w:t xml:space="preserve"> O sistema deve bloquear usuários do tipo aluno e professor de acessar a página de administração de usuários.</w:t>
       </w:r>
     </w:p>
     <w:p>
@@ -2040,8 +2098,8 @@
           <w:noProof/>
         </w:rPr>
         <w:drawing>
-          <wp:inline distT="0" distB="0" distL="0" distR="0" wp14:anchorId="187CA65A" wp14:editId="20C7A10D">
-            <wp:extent cx="3400425" cy="2710345"/>
+          <wp:inline distT="0" distB="0" distL="0" distR="0" wp14:anchorId="187CA65A" wp14:editId="3E0502C6">
+            <wp:extent cx="3695700" cy="2904700"/>
             <wp:effectExtent l="0" t="0" r="0" b="0"/>
             <wp:docPr id="19" name="Imagem 19"/>
             <wp:cNvGraphicFramePr>
@@ -2072,7 +2130,7 @@
                   <pic:spPr bwMode="auto">
                     <a:xfrm>
                       <a:off x="0" y="0"/>
-                      <a:ext cx="3416686" cy="2723306"/>
+                      <a:ext cx="3732826" cy="2933880"/>
                     </a:xfrm>
                     <a:prstGeom prst="rect">
                       <a:avLst/>
@@ -2145,6 +2203,7 @@
           <w:b/>
           <w:color w:val="000000"/>
         </w:rPr>
+        <w:lastRenderedPageBreak/>
         <w:t>3</w:t>
       </w:r>
       <w:r>
@@ -2157,11 +2216,7 @@
     </w:p>
     <w:p>
       <w:r>
-        <w:t xml:space="preserve">Uma das partes mais importantes no desenvolvimento de um sistema web é o planejamento de sua base de dados. Um banco de dados é um conjunto de dados </w:t>
-      </w:r>
-      <w:r>
-        <w:lastRenderedPageBreak/>
-        <w:t xml:space="preserve">armazenados, então, planejar um banco de dados é algo que também ajuda na organização do seu sistema web. </w:t>
+        <w:t xml:space="preserve">Uma das partes mais importantes no desenvolvimento de um sistema web é o planejamento de sua base de dados. Um banco de dados é um conjunto de dados armazenados, então, planejar um banco de dados é algo que também ajuda na organização do seu sistema web. </w:t>
       </w:r>
       <w:r>
         <w:t xml:space="preserve">De acordo com </w:t>
@@ -2206,14 +2261,13 @@
       </w:pPr>
       <w:r>
         <w:rPr>
-          <w:rFonts w:ascii="Times New Roman" w:hAnsi="Times New Roman" w:cs="Times New Roman"/>
           <w:noProof/>
         </w:rPr>
         <w:drawing>
-          <wp:inline distT="0" distB="0" distL="0" distR="0" wp14:anchorId="45DDC3F5" wp14:editId="67B37747">
-            <wp:extent cx="5391150" cy="2552700"/>
+          <wp:inline distT="0" distB="0" distL="0" distR="0" wp14:anchorId="54F60B8A" wp14:editId="3A04A19A">
+            <wp:extent cx="4905375" cy="3680329"/>
             <wp:effectExtent l="0" t="0" r="0" b="0"/>
-            <wp:docPr id="3" name="Imagem 3"/>
+            <wp:docPr id="14" name="Imagem 14"/>
             <wp:cNvGraphicFramePr>
               <a:graphicFrameLocks xmlns:a="http://schemas.openxmlformats.org/drawingml/2006/main" noChangeAspect="1"/>
             </wp:cNvGraphicFramePr>
@@ -2221,7 +2275,7 @@
               <a:graphicData uri="http://schemas.openxmlformats.org/drawingml/2006/picture">
                 <pic:pic xmlns:pic="http://schemas.openxmlformats.org/drawingml/2006/picture">
                   <pic:nvPicPr>
-                    <pic:cNvPr id="0" name="Imagem 2"/>
+                    <pic:cNvPr id="0" name="Picture 1"/>
                     <pic:cNvPicPr>
                       <a:picLocks noChangeAspect="1" noChangeArrowheads="1"/>
                     </pic:cNvPicPr>
@@ -2242,7 +2296,7 @@
                   <pic:spPr bwMode="auto">
                     <a:xfrm>
                       <a:off x="0" y="0"/>
-                      <a:ext cx="5391150" cy="2552700"/>
+                      <a:ext cx="4917378" cy="3689334"/>
                     </a:xfrm>
                     <a:prstGeom prst="rect">
                       <a:avLst/>
@@ -2320,14 +2374,14 @@
       </w:pPr>
       <w:r>
         <w:rPr>
-          <w:rFonts w:ascii="Times New Roman" w:hAnsi="Times New Roman" w:cs="Times New Roman"/>
           <w:noProof/>
         </w:rPr>
+        <w:lastRenderedPageBreak/>
         <w:drawing>
-          <wp:inline distT="0" distB="0" distL="0" distR="0" wp14:anchorId="6AF3C07F" wp14:editId="242CC2F2">
-            <wp:extent cx="4549140" cy="1993900"/>
-            <wp:effectExtent l="0" t="0" r="3810" b="6350"/>
-            <wp:docPr id="9" name="Imagem 9"/>
+          <wp:inline distT="0" distB="0" distL="0" distR="0" wp14:anchorId="4F3EDA8C" wp14:editId="4B4F6E0B">
+            <wp:extent cx="4371975" cy="3030871"/>
+            <wp:effectExtent l="0" t="0" r="0" b="0"/>
+            <wp:docPr id="16" name="Imagem 16"/>
             <wp:cNvGraphicFramePr>
               <a:graphicFrameLocks xmlns:a="http://schemas.openxmlformats.org/drawingml/2006/main" noChangeAspect="1"/>
             </wp:cNvGraphicFramePr>
@@ -2335,7 +2389,7 @@
               <a:graphicData uri="http://schemas.openxmlformats.org/drawingml/2006/picture">
                 <pic:pic xmlns:pic="http://schemas.openxmlformats.org/drawingml/2006/picture">
                   <pic:nvPicPr>
-                    <pic:cNvPr id="0" name="Imagem 3"/>
+                    <pic:cNvPr id="0" name="Picture 3"/>
                     <pic:cNvPicPr>
                       <a:picLocks noChangeAspect="1" noChangeArrowheads="1"/>
                     </pic:cNvPicPr>
@@ -2348,13 +2402,13 @@
                         </a:ext>
                       </a:extLst>
                     </a:blip>
-                    <a:srcRect l="15757" t="18863"/>
+                    <a:srcRect t="29056" r="-14"/>
                     <a:stretch/>
                   </pic:blipFill>
                   <pic:spPr bwMode="auto">
                     <a:xfrm>
                       <a:off x="0" y="0"/>
-                      <a:ext cx="4549140" cy="1993900"/>
+                      <a:ext cx="4423967" cy="3066914"/>
                     </a:xfrm>
                     <a:prstGeom prst="rect">
                       <a:avLst/>
@@ -2428,33 +2482,128 @@
         <w:t xml:space="preserve">Conforme observa-se na figura </w:t>
       </w:r>
       <w:r>
-        <w:t>3 ... (</w:t>
-      </w:r>
-      <w:r>
-        <w:rPr>
-          <w:highlight w:val="yellow"/>
-        </w:rPr>
-        <w:t>seria possível descrever brevemente as tabelas implementadas</w:t>
-      </w:r>
-      <w:r>
-        <w:rPr>
-          <w:highlight w:val="yellow"/>
-        </w:rPr>
-        <w:t xml:space="preserve"> e sua utilização no sistema.</w:t>
+        <w:t>3</w:t>
+      </w:r>
+      <w:r>
+        <w:t xml:space="preserve">, existem três tabelas e um relacionamento. </w:t>
+      </w:r>
+    </w:p>
+    <w:p>
+      <w:r>
+        <w:tab/>
+        <w:t>A tabela “</w:t>
+      </w:r>
+      <w:proofErr w:type="spellStart"/>
+      <w:r>
+        <w:t>usuarios</w:t>
+      </w:r>
+      <w:proofErr w:type="spellEnd"/>
+      <w:r>
+        <w:t>” guarda todas as informações sobre os usuários do sistema, a coluna “</w:t>
+      </w:r>
+      <w:proofErr w:type="spellStart"/>
+      <w:r>
+        <w:t>nome_usuarios</w:t>
+      </w:r>
+      <w:proofErr w:type="spellEnd"/>
+      <w:r>
+        <w:t>” guarda o nome dos usuários, a coluna “</w:t>
+      </w:r>
+      <w:proofErr w:type="spellStart"/>
+      <w:r>
+        <w:t>tipo_usuarios</w:t>
+      </w:r>
+      <w:proofErr w:type="spellEnd"/>
+      <w:r>
+        <w:t>” guarda qual o tipo do usuário(aluno, professor ou administrador), a coluna “</w:t>
+      </w:r>
+      <w:proofErr w:type="spellStart"/>
+      <w:r>
+        <w:t>ativo_usuarios</w:t>
+      </w:r>
+      <w:proofErr w:type="spellEnd"/>
+      <w:r>
+        <w:t>” guarda um valor que é utilizado pelo sistema para identificar se o usuário possui uma conta ativa, caso ela esteja desativada o usuário não conseguirá realizar o login no sistema, entre outras colunas que são mais fáceis de interpretar.</w:t>
       </w:r>
       <w:r>
         <w:t xml:space="preserve"> </w:t>
       </w:r>
       <w:r>
-        <w:t>)</w:t>
-      </w:r>
-    </w:p>
-    <w:p>
+        <w:t>A tabela “</w:t>
+      </w:r>
+      <w:proofErr w:type="spellStart"/>
+      <w:r>
+        <w:t>cadastro_prodquimico</w:t>
+      </w:r>
+      <w:proofErr w:type="spellEnd"/>
+      <w:r>
+        <w:t>” guarda todas as informações sobre os produtos químicos, como o “</w:t>
+      </w:r>
+      <w:proofErr w:type="spellStart"/>
+      <w:r>
+        <w:t>nome_prodquimico</w:t>
+      </w:r>
+      <w:proofErr w:type="spellEnd"/>
+      <w:r>
+        <w:t xml:space="preserve">” que guarda o nome do produto cadastrado, </w:t>
+      </w:r>
+      <w:r>
+        <w:t xml:space="preserve">a coluna </w:t>
+      </w:r>
+      <w:proofErr w:type="spellStart"/>
+      <w:r>
+        <w:t>id_foto</w:t>
+      </w:r>
+      <w:proofErr w:type="spellEnd"/>
+      <w:r>
+        <w:t xml:space="preserve"> guarda o nome da foto que está relacionada ao produto químico, entre outras.</w:t>
+      </w:r>
+      <w:r>
+        <w:t xml:space="preserve"> </w:t>
+      </w:r>
+      <w:r>
+        <w:t>Por fim, a tabela “</w:t>
+      </w:r>
+      <w:proofErr w:type="spellStart"/>
+      <w:r>
+        <w:t>historico</w:t>
+      </w:r>
+      <w:proofErr w:type="spellEnd"/>
+      <w:r>
+        <w:t>” guarda os valores de todas as transações feitas no sistema, valores como: a data e hora da transação, nome do usuário que realizou... colunas como “</w:t>
+      </w:r>
+      <w:proofErr w:type="spellStart"/>
+      <w:r>
+        <w:t>valor_historico</w:t>
+      </w:r>
+      <w:proofErr w:type="spellEnd"/>
+      <w:r>
+        <w:t>” guardam qual a medida (gramas, quilogramas, mililitros ou litros) foi utilizada na transação, “</w:t>
+      </w:r>
+      <w:proofErr w:type="spellStart"/>
+      <w:r>
+        <w:t>acao_historico</w:t>
+      </w:r>
+      <w:proofErr w:type="spellEnd"/>
+      <w:r>
+        <w:t>” guarda o tipo de transação que foi realizada, seja ela cadastro, retirada ou entrada.</w:t>
+      </w:r>
+    </w:p>
+    <w:p>
+      <w:r>
+        <w:t xml:space="preserve"> </w:t>
+      </w:r>
       <w:r>
         <w:tab/>
       </w:r>
       <w:r>
-        <w:t>Por fim, o modelo físico. Ele foi desenvolvido com o SGBD MySQL, nele contém as tabelas e colunas do sistema. Na Figura 4 contém as informações d</w:t>
+        <w:t>Por fim, o modelo físico. Ele foi desenvolvido com o SGBD MySQL, nele contém as tabelas e colunas do sistema</w:t>
+      </w:r>
+      <w:r>
+        <w:t xml:space="preserve"> com todas as informações possíveis</w:t>
+      </w:r>
+      <w:r>
+        <w:t>. Na Figura 4 contém as informações d</w:t>
       </w:r>
       <w:r>
         <w:t>e</w:t>
@@ -2477,6 +2626,9 @@
         <w:jc w:val="center"/>
       </w:pPr>
       <w:r>
+        <w:rPr>
+          <w:noProof/>
+        </w:rPr>
         <w:lastRenderedPageBreak/>
         <w:drawing>
           <wp:inline distT="0" distB="0" distL="0" distR="0" wp14:anchorId="275D51E3" wp14:editId="49D96943">
@@ -2787,10 +2939,10 @@
       </w:pPr>
       <w:r>
         <w:drawing>
-          <wp:inline distT="0" distB="0" distL="0" distR="0" wp14:anchorId="389CDF1A" wp14:editId="14EE63DC">
-            <wp:extent cx="5400675" cy="1838325"/>
-            <wp:effectExtent l="0" t="0" r="9525" b="9525"/>
-            <wp:docPr id="15" name="Imagem 15"/>
+          <wp:inline distT="0" distB="0" distL="0" distR="0" wp14:anchorId="78082E3F" wp14:editId="013D26DC">
+            <wp:extent cx="5400675" cy="1931670"/>
+            <wp:effectExtent l="0" t="0" r="9525" b="0"/>
+            <wp:docPr id="2" name="Imagem 2"/>
             <wp:cNvGraphicFramePr>
               <a:graphicFrameLocks xmlns:a="http://schemas.openxmlformats.org/drawingml/2006/main" noChangeAspect="1"/>
             </wp:cNvGraphicFramePr>
@@ -2810,7 +2962,7 @@
                   <pic:spPr>
                     <a:xfrm>
                       <a:off x="0" y="0"/>
-                      <a:ext cx="5400675" cy="1838325"/>
+                      <a:ext cx="5400675" cy="1931670"/>
                     </a:xfrm>
                     <a:prstGeom prst="rect">
                       <a:avLst/>
@@ -2966,10 +3118,10 @@
       <w:r>
         <w:lastRenderedPageBreak/>
         <w:drawing>
-          <wp:inline distT="0" distB="0" distL="0" distR="0" wp14:anchorId="4001EA5E" wp14:editId="174D20D3">
-            <wp:extent cx="5400675" cy="2778125"/>
-            <wp:effectExtent l="0" t="0" r="9525" b="3175"/>
-            <wp:docPr id="12" name="Imagem 12"/>
+          <wp:inline distT="0" distB="0" distL="0" distR="0" wp14:anchorId="12CCC527" wp14:editId="29204CBE">
+            <wp:extent cx="5400675" cy="2765425"/>
+            <wp:effectExtent l="0" t="0" r="9525" b="0"/>
+            <wp:docPr id="7" name="Imagem 7"/>
             <wp:cNvGraphicFramePr>
               <a:graphicFrameLocks xmlns:a="http://schemas.openxmlformats.org/drawingml/2006/main" noChangeAspect="1"/>
             </wp:cNvGraphicFramePr>
@@ -2989,7 +3141,7 @@
                   <pic:spPr>
                     <a:xfrm>
                       <a:off x="0" y="0"/>
-                      <a:ext cx="5400675" cy="2778125"/>
+                      <a:ext cx="5400675" cy="2765425"/>
                     </a:xfrm>
                     <a:prstGeom prst="rect">
                       <a:avLst/>
@@ -3156,10 +3308,10 @@
       </w:pPr>
       <w:r>
         <w:drawing>
-          <wp:inline distT="0" distB="0" distL="0" distR="0" wp14:anchorId="2EEBA0A0" wp14:editId="64F52DAC">
-            <wp:extent cx="5400675" cy="2779395"/>
-            <wp:effectExtent l="0" t="0" r="9525" b="1905"/>
-            <wp:docPr id="4" name="Imagem 4"/>
+          <wp:inline distT="0" distB="0" distL="0" distR="0" wp14:anchorId="17803D7E" wp14:editId="6BDCCA55">
+            <wp:extent cx="5400675" cy="2527935"/>
+            <wp:effectExtent l="0" t="0" r="9525" b="5715"/>
+            <wp:docPr id="8" name="Imagem 8"/>
             <wp:cNvGraphicFramePr>
               <a:graphicFrameLocks xmlns:a="http://schemas.openxmlformats.org/drawingml/2006/main" noChangeAspect="1"/>
             </wp:cNvGraphicFramePr>
@@ -3179,7 +3331,7 @@
                   <pic:spPr>
                     <a:xfrm>
                       <a:off x="0" y="0"/>
-                      <a:ext cx="5400675" cy="2779395"/>
+                      <a:ext cx="5400675" cy="2527935"/>
                     </a:xfrm>
                     <a:prstGeom prst="rect">
                       <a:avLst/>
@@ -3288,17 +3440,17 @@
         <w:t>do produto, local de armazenamento</w:t>
       </w:r>
       <w:r>
-        <w:t xml:space="preserve"> e observações sobre o produto. Para finalizar o cadastro é necessário clicar no botão </w:t>
+        <w:t xml:space="preserve"> e observações sobre o produto. Para finalizar o cadastro é necessário clicar no botão “Cadastrar”, caso queira cancelar o cadastro </w:t>
+      </w:r>
+      <w:r>
+        <w:t>é só clicar em “Voltar”</w:t>
+      </w:r>
+      <w:r>
+        <w:t xml:space="preserve">. Ao finalizar o </w:t>
       </w:r>
       <w:r>
         <w:lastRenderedPageBreak/>
-        <w:t xml:space="preserve">“Cadastrar”, caso queira cancelar o cadastro </w:t>
-      </w:r>
-      <w:r>
-        <w:t>é só clicar em “Voltar”</w:t>
-      </w:r>
-      <w:r>
-        <w:t>. Ao finalizar o cadastro, o produto químico irá</w:t>
+        <w:t>cadastro, o produto químico irá</w:t>
       </w:r>
       <w:r>
         <w:t xml:space="preserve"> aparecer na página principal. A figura 8 ilustra o cadastro de produtos químicos. Cabe ressaltar que e</w:t>
@@ -3327,10 +3479,10 @@
           <w:szCs w:val="20"/>
         </w:rPr>
         <w:drawing>
-          <wp:inline distT="0" distB="0" distL="0" distR="0" wp14:anchorId="69015DAB" wp14:editId="37620771">
-            <wp:extent cx="5238750" cy="2696062"/>
-            <wp:effectExtent l="0" t="0" r="0" b="9525"/>
-            <wp:docPr id="5" name="Imagem 5"/>
+          <wp:inline distT="0" distB="0" distL="0" distR="0" wp14:anchorId="1401322A" wp14:editId="16A0EF6C">
+            <wp:extent cx="5400675" cy="2780665"/>
+            <wp:effectExtent l="0" t="0" r="9525" b="635"/>
+            <wp:docPr id="10" name="Imagem 10"/>
             <wp:cNvGraphicFramePr>
               <a:graphicFrameLocks xmlns:a="http://schemas.openxmlformats.org/drawingml/2006/main" noChangeAspect="1"/>
             </wp:cNvGraphicFramePr>
@@ -3350,7 +3502,7 @@
                   <pic:spPr>
                     <a:xfrm>
                       <a:off x="0" y="0"/>
-                      <a:ext cx="5245626" cy="2699601"/>
+                      <a:ext cx="5400675" cy="2780665"/>
                     </a:xfrm>
                     <a:prstGeom prst="rect">
                       <a:avLst/>
@@ -3650,11 +3802,10 @@
         <w:jc w:val="center"/>
       </w:pPr>
       <w:r>
-        <w:lastRenderedPageBreak/>
         <w:drawing>
-          <wp:inline distT="0" distB="0" distL="0" distR="0" wp14:anchorId="62382E16" wp14:editId="5EA38A1A">
-            <wp:extent cx="5126755" cy="2638425"/>
-            <wp:effectExtent l="0" t="0" r="0" b="0"/>
+          <wp:inline distT="0" distB="0" distL="0" distR="0" wp14:anchorId="102432D5" wp14:editId="2304CB3C">
+            <wp:extent cx="5400675" cy="2380615"/>
+            <wp:effectExtent l="0" t="0" r="9525" b="635"/>
             <wp:docPr id="1" name="Imagem 1"/>
             <wp:cNvGraphicFramePr>
               <a:graphicFrameLocks xmlns:a="http://schemas.openxmlformats.org/drawingml/2006/main" noChangeAspect="1"/>
@@ -3675,7 +3826,7 @@
                   <pic:spPr>
                     <a:xfrm>
                       <a:off x="0" y="0"/>
-                      <a:ext cx="5130124" cy="2640159"/>
+                      <a:ext cx="5400675" cy="2380615"/>
                     </a:xfrm>
                     <a:prstGeom prst="rect">
                       <a:avLst/>
@@ -3718,6 +3869,7 @@
           <w:sz w:val="20"/>
           <w:szCs w:val="20"/>
         </w:rPr>
+        <w:lastRenderedPageBreak/>
         <w:t>Figura 9 – Info</w:t>
       </w:r>
       <w:r>
@@ -3830,10 +3982,10 @@
           <w:color w:val="000000"/>
         </w:rPr>
         <w:drawing>
-          <wp:inline distT="0" distB="0" distL="0" distR="0" wp14:anchorId="06326040" wp14:editId="42B58F9D">
-            <wp:extent cx="4832834" cy="2486025"/>
-            <wp:effectExtent l="0" t="0" r="6350" b="0"/>
-            <wp:docPr id="18" name="Imagem 18"/>
+          <wp:inline distT="0" distB="0" distL="0" distR="0" wp14:anchorId="35FC6719" wp14:editId="39833D0E">
+            <wp:extent cx="5400675" cy="2678430"/>
+            <wp:effectExtent l="0" t="0" r="9525" b="7620"/>
+            <wp:docPr id="11" name="Imagem 11"/>
             <wp:cNvGraphicFramePr>
               <a:graphicFrameLocks xmlns:a="http://schemas.openxmlformats.org/drawingml/2006/main" noChangeAspect="1"/>
             </wp:cNvGraphicFramePr>
@@ -3853,7 +4005,7 @@
                   <pic:spPr>
                     <a:xfrm>
                       <a:off x="0" y="0"/>
-                      <a:ext cx="4847070" cy="2493348"/>
+                      <a:ext cx="5400675" cy="2678430"/>
                     </a:xfrm>
                     <a:prstGeom prst="rect">
                       <a:avLst/>
@@ -3969,7 +4121,6 @@
           <w:sz w:val="24"/>
           <w:szCs w:val="20"/>
         </w:rPr>
-        <w:lastRenderedPageBreak/>
         <w:t xml:space="preserve">4.1.2. </w:t>
       </w:r>
       <w:r>
@@ -4055,7 +4206,11 @@
         <w:t xml:space="preserve"> Essa página também conta com uma ferramenta de busca para auxiliar na busca por um usuário especifico.</w:t>
       </w:r>
       <w:r>
-        <w:t xml:space="preserve"> Como no histórico de transações, nessa página também é possível entrar no perfil do usuário, ao clicar no nome do mesmo.</w:t>
+        <w:t xml:space="preserve"> Como no histórico de transações, nessa página também é possível entrar no perfil do usuário, ao clicar no nome </w:t>
+      </w:r>
+      <w:r>
+        <w:lastRenderedPageBreak/>
+        <w:t>do mesmo.</w:t>
       </w:r>
       <w:r>
         <w:t xml:space="preserve"> </w:t>
@@ -4088,10 +4243,10 @@
       </w:pPr>
       <w:r>
         <w:drawing>
-          <wp:inline distT="0" distB="0" distL="0" distR="0" wp14:anchorId="54EEC36B" wp14:editId="43A34ABD">
-            <wp:extent cx="4203270" cy="2162175"/>
-            <wp:effectExtent l="0" t="0" r="6985" b="0"/>
-            <wp:docPr id="6" name="Imagem 6"/>
+          <wp:inline distT="0" distB="0" distL="0" distR="0" wp14:anchorId="49C8B99F" wp14:editId="19894A79">
+            <wp:extent cx="5400675" cy="2597150"/>
+            <wp:effectExtent l="0" t="0" r="9525" b="0"/>
+            <wp:docPr id="13" name="Imagem 13"/>
             <wp:cNvGraphicFramePr>
               <a:graphicFrameLocks xmlns:a="http://schemas.openxmlformats.org/drawingml/2006/main" noChangeAspect="1"/>
             </wp:cNvGraphicFramePr>
@@ -4111,7 +4266,7 @@
                   <pic:spPr>
                     <a:xfrm>
                       <a:off x="0" y="0"/>
-                      <a:ext cx="4249644" cy="2186030"/>
+                      <a:ext cx="5400675" cy="2597150"/>
                     </a:xfrm>
                     <a:prstGeom prst="rect">
                       <a:avLst/>
@@ -4258,11 +4413,7 @@
     <w:p>
       <w:r>
         <w:tab/>
-        <w:t xml:space="preserve">Como possíveis melhorias, uma opção é a implementação de uma função capaz de criar vários estoques químicos diferentes, separando por institutos, escolas ou laboratórios, para desta forma ampliar o público alvo, visto que o atual programa foi </w:t>
-      </w:r>
-      <w:r>
-        <w:lastRenderedPageBreak/>
-        <w:t xml:space="preserve">adaptado somente para o laboratório de química do Instituto Federal Farroupilha – </w:t>
+        <w:t xml:space="preserve">Como possíveis melhorias, uma opção é a implementação de uma função capaz de criar vários estoques químicos diferentes, separando por institutos, escolas ou laboratórios, para desta forma ampliar o público alvo, visto que o atual programa foi adaptado somente para o laboratório de química do Instituto Federal Farroupilha – </w:t>
       </w:r>
       <w:r>
         <w:rPr>
@@ -4460,6 +4611,7 @@
           <w:color w:val="000000"/>
           <w:lang w:val="en-US"/>
         </w:rPr>
+        <w:lastRenderedPageBreak/>
         <w:t xml:space="preserve">LAUDON, Kenneth C.; LAUDON, Jane P.  </w:t>
       </w:r>
       <w:r>
@@ -4783,7 +4935,6 @@
         <w:ind w:left="284" w:hanging="284"/>
         <w:rPr>
           <w:color w:val="000000"/>
-          <w:lang w:val="en-US"/>
         </w:rPr>
       </w:pPr>
       <w:r>
@@ -4808,9 +4959,22 @@
       <w:r>
         <w:rPr>
           <w:color w:val="000000"/>
-          <w:lang w:val="en-US"/>
-        </w:rPr>
-        <w:t>11 ed. São Paulo: Cengage Learning, 2015.</w:t>
+        </w:rPr>
+        <w:t xml:space="preserve">11 ed. São Paulo: </w:t>
+      </w:r>
+      <w:proofErr w:type="spellStart"/>
+      <w:r>
+        <w:rPr>
+          <w:color w:val="000000"/>
+        </w:rPr>
+        <w:t>Cengage</w:t>
+      </w:r>
+      <w:proofErr w:type="spellEnd"/>
+      <w:r>
+        <w:rPr>
+          <w:color w:val="000000"/>
+        </w:rPr>
+        <w:t xml:space="preserve"> Learning, 2015.</w:t>
       </w:r>
     </w:p>
     <w:p>
@@ -4830,23 +4994,34 @@
       <w:r>
         <w:rPr>
           <w:color w:val="000000"/>
-          <w:lang w:val="en-US"/>
         </w:rPr>
         <w:t xml:space="preserve">TEAM, </w:t>
       </w:r>
       <w:r>
         <w:rPr>
           <w:color w:val="000000"/>
-          <w:lang w:val="en-US"/>
         </w:rPr>
         <w:t>Materialize</w:t>
       </w:r>
       <w:r>
         <w:rPr>
           <w:color w:val="000000"/>
-          <w:lang w:val="en-US"/>
-        </w:rPr>
-        <w:t xml:space="preserve">. About. </w:t>
+        </w:rPr>
+        <w:t xml:space="preserve">. </w:t>
+      </w:r>
+      <w:proofErr w:type="spellStart"/>
+      <w:r>
+        <w:rPr>
+          <w:color w:val="000000"/>
+        </w:rPr>
+        <w:t>About</w:t>
+      </w:r>
+      <w:proofErr w:type="spellEnd"/>
+      <w:r>
+        <w:rPr>
+          <w:color w:val="000000"/>
+        </w:rPr>
+        <w:t xml:space="preserve">. </w:t>
       </w:r>
       <w:r>
         <w:rPr>
@@ -4861,13 +5036,7 @@
         <w:rPr>
           <w:color w:val="000000"/>
         </w:rPr>
-        <w:t>https://materializecss.com/about.html</w:t>
-      </w:r>
-      <w:r>
-        <w:rPr>
-          <w:color w:val="000000"/>
-        </w:rPr>
-        <w:t>/</w:t>
+        <w:t>https://materializecss.com/about.html/</w:t>
       </w:r>
       <w:r>
         <w:rPr>
@@ -4931,14 +5100,40 @@
         <w:rPr>
           <w:b/>
           <w:color w:val="000000"/>
-        </w:rPr>
-        <w:t>PHP e MySQL Desenvolvimento Web</w:t>
-      </w:r>
-      <w:r>
-        <w:rPr>
-          <w:color w:val="000000"/>
-        </w:rPr>
-        <w:t>. Rio de Janeiro: Campus, 2005.</w:t>
+          <w:lang w:val="en-US"/>
+        </w:rPr>
+        <w:t xml:space="preserve">PHP e MySQL </w:t>
+      </w:r>
+      <w:proofErr w:type="spellStart"/>
+      <w:r>
+        <w:rPr>
+          <w:b/>
+          <w:color w:val="000000"/>
+          <w:lang w:val="en-US"/>
+        </w:rPr>
+        <w:t>Desenvolvimento</w:t>
+      </w:r>
+      <w:proofErr w:type="spellEnd"/>
+      <w:r>
+        <w:rPr>
+          <w:b/>
+          <w:color w:val="000000"/>
+          <w:lang w:val="en-US"/>
+        </w:rPr>
+        <w:t xml:space="preserve"> Web</w:t>
+      </w:r>
+      <w:r>
+        <w:rPr>
+          <w:color w:val="000000"/>
+          <w:lang w:val="en-US"/>
+        </w:rPr>
+        <w:t xml:space="preserve">. </w:t>
+      </w:r>
+      <w:r>
+        <w:rPr>
+          <w:color w:val="000000"/>
+        </w:rPr>
+        <w:t>Rio de Janeiro: Campus, 2005.</w:t>
       </w:r>
     </w:p>
     <w:p>
@@ -5473,6 +5668,7 @@
     <w:lsdException w:name="HTML Sample" w:semiHidden="1" w:unhideWhenUsed="1"/>
     <w:lsdException w:name="HTML Typewriter" w:semiHidden="1" w:unhideWhenUsed="1"/>
     <w:lsdException w:name="HTML Variable" w:semiHidden="1" w:unhideWhenUsed="1"/>
+    <w:lsdException w:name="Normal Table" w:semiHidden="1" w:unhideWhenUsed="1"/>
     <w:lsdException w:name="annotation subject" w:semiHidden="1" w:unhideWhenUsed="1"/>
     <w:lsdException w:name="No List" w:semiHidden="1" w:unhideWhenUsed="1"/>
     <w:lsdException w:name="Outline List 1" w:semiHidden="1" w:unhideWhenUsed="1"/>
@@ -5515,8 +5711,11 @@
     <w:lsdException w:name="Table Contemporary" w:semiHidden="1" w:unhideWhenUsed="1"/>
     <w:lsdException w:name="Table Elegant" w:semiHidden="1" w:unhideWhenUsed="1"/>
     <w:lsdException w:name="Table Professional" w:semiHidden="1" w:unhideWhenUsed="1"/>
+    <w:lsdException w:name="Table Subtle 1" w:semiHidden="1" w:unhideWhenUsed="1"/>
     <w:lsdException w:name="Table Subtle 2" w:semiHidden="1" w:unhideWhenUsed="1"/>
     <w:lsdException w:name="Table Web 1" w:semiHidden="1" w:unhideWhenUsed="1"/>
+    <w:lsdException w:name="Table Web 2" w:semiHidden="1" w:unhideWhenUsed="1"/>
+    <w:lsdException w:name="Table Web 3" w:semiHidden="1" w:unhideWhenUsed="1"/>
     <w:lsdException w:name="Balloon Text" w:semiHidden="1" w:unhideWhenUsed="1"/>
     <w:lsdException w:name="Table Grid" w:uiPriority="39"/>
     <w:lsdException w:name="Table Theme" w:semiHidden="1" w:unhideWhenUsed="1"/>

</xml_diff>